<commit_message>
finished outline for act 2
</commit_message>
<xml_diff>
--- a/Writer_Retreat/Backdrop.docx
+++ b/Writer_Retreat/Backdrop.docx
@@ -438,28 +438,7 @@
           <w:sz w:val="28"/>
           <w:szCs w:val="28"/>
         </w:rPr>
-        <w:t xml:space="preserve"> become the “Cruel Ones.</w:t>
-      </w:r>
-      <w:r>
-        <w:rPr>
-          <w:sz w:val="28"/>
-          <w:szCs w:val="28"/>
-        </w:rPr>
-        <w:t>”</w:t>
-      </w:r>
-      <w:r>
-        <w:rPr>
-          <w:sz w:val="28"/>
-          <w:szCs w:val="28"/>
-        </w:rPr>
-        <w:t xml:space="preserve"> Despite being sealed away, occasionally people wander onto their planets, and they are quickly possessed. The ones who are possessed willingly are truly evil beings. The ones who are possessed unwillingly are just used as suicide bombers.</w:t>
-      </w:r>
-      <w:r>
-        <w:rPr>
-          <w:sz w:val="28"/>
-          <w:szCs w:val="28"/>
-        </w:rPr>
-        <w:t xml:space="preserve"> The only </w:t>
+        <w:t xml:space="preserve"> become the “Cruel Ones.” Despite being sealed away, occasionally people wander onto their planets, and they are quickly possessed. The ones who are possessed willingly are truly evil beings. The ones who are possessed unwillingly are just used as suicide bombers. The only </w:t>
       </w:r>
       <w:r>
         <w:rPr>
@@ -948,6 +927,175 @@
           <w:szCs w:val="28"/>
         </w:rPr>
         <w:t>.</w:t>
+      </w:r>
+      <w:r>
+        <w:rPr>
+          <w:sz w:val="28"/>
+          <w:szCs w:val="28"/>
+        </w:rPr>
+        <w:t xml:space="preserve"> </w:t>
+      </w:r>
+    </w:p>
+    <w:p>
+      <w:pPr>
+        <w:jc w:val="center"/>
+        <w:rPr>
+          <w:b/>
+          <w:bCs/>
+          <w:sz w:val="28"/>
+          <w:szCs w:val="28"/>
+        </w:rPr>
+      </w:pPr>
+      <w:r>
+        <w:rPr>
+          <w:b/>
+          <w:bCs/>
+          <w:sz w:val="28"/>
+          <w:szCs w:val="28"/>
+        </w:rPr>
+        <w:t>Guild History</w:t>
+      </w:r>
+    </w:p>
+    <w:p>
+      <w:pPr>
+        <w:rPr>
+          <w:sz w:val="28"/>
+          <w:szCs w:val="28"/>
+        </w:rPr>
+      </w:pPr>
+      <w:r>
+        <w:rPr>
+          <w:sz w:val="28"/>
+          <w:szCs w:val="28"/>
+        </w:rPr>
+        <w:t xml:space="preserve">Bini the Unifier </w:t>
+      </w:r>
+      <w:r>
+        <w:rPr>
+          <w:sz w:val="28"/>
+          <w:szCs w:val="28"/>
+        </w:rPr>
+        <w:t xml:space="preserve">was the one of the two founders of the Guild, along with Trask. The original task of the Guild was to help </w:t>
+      </w:r>
+      <w:r>
+        <w:rPr>
+          <w:sz w:val="28"/>
+          <w:szCs w:val="28"/>
+        </w:rPr>
+        <w:t>poor</w:t>
+      </w:r>
+      <w:r>
+        <w:rPr>
+          <w:sz w:val="28"/>
+          <w:szCs w:val="28"/>
+        </w:rPr>
+        <w:t xml:space="preserve"> worlds improve their standing.</w:t>
+      </w:r>
+      <w:r>
+        <w:rPr>
+          <w:sz w:val="28"/>
+          <w:szCs w:val="28"/>
+        </w:rPr>
+        <w:t xml:space="preserve"> </w:t>
+      </w:r>
+      <w:r>
+        <w:rPr>
+          <w:sz w:val="28"/>
+          <w:szCs w:val="28"/>
+        </w:rPr>
+        <w:t xml:space="preserve">At first, the two worked together to crack poor worlds </w:t>
+      </w:r>
+      <w:r>
+        <w:rPr>
+          <w:sz w:val="28"/>
+          <w:szCs w:val="28"/>
+        </w:rPr>
+        <w:t xml:space="preserve">that were largely being ignored </w:t>
+      </w:r>
+      <w:r>
+        <w:rPr>
+          <w:sz w:val="28"/>
+          <w:szCs w:val="28"/>
+        </w:rPr>
+        <w:t xml:space="preserve">in an attempt to bring in trade and prosperity. </w:t>
+      </w:r>
+      <w:r>
+        <w:rPr>
+          <w:sz w:val="28"/>
+          <w:szCs w:val="28"/>
+        </w:rPr>
+        <w:t xml:space="preserve">However, Bini eventually began second-guessing this strategy as they noticed that the cracked worlds ended up </w:t>
+      </w:r>
+      <w:r>
+        <w:rPr>
+          <w:sz w:val="28"/>
+          <w:szCs w:val="28"/>
+        </w:rPr>
+        <w:t xml:space="preserve">getting subjugated by the richer worlds and, while new technologies did pour through, the vast majority of the inhabitants ended up subjugated by the wealthier Alignment races. The standard of living shifted, some things were improved, but </w:t>
+      </w:r>
+      <w:r>
+        <w:rPr>
+          <w:sz w:val="28"/>
+          <w:szCs w:val="28"/>
+        </w:rPr>
+        <w:lastRenderedPageBreak/>
+        <w:t xml:space="preserve">the cultures of the worlds was dying out, the languages and religions fading, and wealth continued to bleed out of the planet. </w:t>
+      </w:r>
+      <w:r>
+        <w:rPr>
+          <w:sz w:val="28"/>
+          <w:szCs w:val="28"/>
+        </w:rPr>
+        <w:t xml:space="preserve">Trask still saw this as an improvement, noting that </w:t>
+      </w:r>
+      <w:r>
+        <w:rPr>
+          <w:sz w:val="28"/>
+          <w:szCs w:val="28"/>
+        </w:rPr>
+        <w:t xml:space="preserve">things like life expectancy and access to higher education was increasing. </w:t>
+      </w:r>
+      <w:r>
+        <w:rPr>
+          <w:sz w:val="28"/>
+          <w:szCs w:val="28"/>
+        </w:rPr>
+        <w:t>But after Trask successfully cracked Ol’kir’alkhai, Bini put their foot down and demanded Trask not release the code. It came to a fight, and Bini would’ve won, but Trask had been planning on betraying Bini for some time. Trask released the code under Bini’s name</w:t>
+      </w:r>
+      <w:r>
+        <w:rPr>
+          <w:sz w:val="28"/>
+          <w:szCs w:val="28"/>
+        </w:rPr>
+        <w:t xml:space="preserve"> and left Bini to rot in prison. </w:t>
+      </w:r>
+      <w:r>
+        <w:rPr>
+          <w:sz w:val="28"/>
+          <w:szCs w:val="28"/>
+        </w:rPr>
+        <w:t xml:space="preserve">(Where he would go on to meet Elyse and together they escaped). </w:t>
+      </w:r>
+      <w:r>
+        <w:rPr>
+          <w:sz w:val="28"/>
+          <w:szCs w:val="28"/>
+        </w:rPr>
+        <w:t xml:space="preserve">Now, Bini and Elyse work in the shadows to undermine the Guild AND the Alignment, with their ultimate goal being to completely </w:t>
+      </w:r>
+      <w:r>
+        <w:rPr>
+          <w:sz w:val="28"/>
+          <w:szCs w:val="28"/>
+        </w:rPr>
+        <w:t>scatter</w:t>
+      </w:r>
+      <w:r>
+        <w:rPr>
+          <w:sz w:val="28"/>
+          <w:szCs w:val="28"/>
+        </w:rPr>
+        <w:t xml:space="preserve"> the Alignment altogether.</w:t>
       </w:r>
       <w:r>
         <w:rPr>
@@ -1237,6 +1385,7 @@
     <w:lsdException w:name="HTML Sample" w:semiHidden="1" w:unhideWhenUsed="1"/>
     <w:lsdException w:name="HTML Typewriter" w:semiHidden="1" w:unhideWhenUsed="1"/>
     <w:lsdException w:name="HTML Variable" w:semiHidden="1" w:unhideWhenUsed="1"/>
+    <w:lsdException w:name="Normal Table" w:semiHidden="1" w:unhideWhenUsed="1"/>
     <w:lsdException w:name="annotation subject" w:semiHidden="1" w:unhideWhenUsed="1"/>
     <w:lsdException w:name="No List" w:semiHidden="1" w:unhideWhenUsed="1"/>
     <w:lsdException w:name="Outline List 1" w:semiHidden="1" w:unhideWhenUsed="1"/>
@@ -1283,8 +1432,10 @@
     <w:lsdException w:name="Table Subtle 2" w:semiHidden="1" w:unhideWhenUsed="1"/>
     <w:lsdException w:name="Table Web 1" w:semiHidden="1" w:unhideWhenUsed="1"/>
     <w:lsdException w:name="Table Web 2" w:semiHidden="1" w:unhideWhenUsed="1"/>
+    <w:lsdException w:name="Table Web 3" w:semiHidden="1" w:unhideWhenUsed="1"/>
     <w:lsdException w:name="Balloon Text" w:semiHidden="1" w:unhideWhenUsed="1"/>
     <w:lsdException w:name="Table Grid" w:uiPriority="39"/>
+    <w:lsdException w:name="Table Theme" w:semiHidden="1" w:unhideWhenUsed="1"/>
     <w:lsdException w:name="Placeholder Text" w:semiHidden="1"/>
     <w:lsdException w:name="No Spacing" w:uiPriority="1" w:qFormat="1"/>
     <w:lsdException w:name="Light Shading" w:uiPriority="60"/>

</xml_diff>